<commit_message>
* ITEE Oracle won't work with positive IDs in default-data.xml and sample-data.xml so made them all negative (haven't completely tested if that's working) * mail.properties set to ITEE mailhub * samplermedia pictures changed to match negative IDs * User Manual.docx should be complete (with screenshots too!) + tiger_head.jpg added to header.jsp
</commit_message>
<xml_diff>
--- a/docs/2010-10-11_Final Project Folder/User Manual.docx
+++ b/docs/2010-10-11_Final Project Folder/User Manual.docx
@@ -1828,6 +1828,54 @@
             </w:rPr>
             <w:t xml:space="preserve"> in.</w:t>
           </w:r>
+          <w:r>
+            <w:rPr>
+              <w:noProof/>
+              <w:lang w:eastAsia="en-AU" w:bidi="ar-SA"/>
+            </w:rPr>
+            <w:t xml:space="preserve"> </w:t>
+          </w:r>
+          <w:r>
+            <w:rPr>
+              <w:noProof/>
+              <w:lang w:eastAsia="en-AU" w:bidi="ar-SA"/>
+            </w:rPr>
+            <w:drawing>
+              <wp:inline distT="0" distB="0" distL="0" distR="0">
+                <wp:extent cx="5731510" cy="4752975"/>
+                <wp:effectExtent l="19050" t="0" r="2540" b="0"/>
+                <wp:docPr id="2" name="Picture 0" descr="login.PNG"/>
+                <wp:cNvGraphicFramePr>
+                  <a:graphicFrameLocks xmlns:a="http://schemas.openxmlformats.org/drawingml/2006/main" noChangeAspect="1"/>
+                </wp:cNvGraphicFramePr>
+                <a:graphic xmlns:a="http://schemas.openxmlformats.org/drawingml/2006/main">
+                  <a:graphicData uri="http://schemas.openxmlformats.org/drawingml/2006/picture">
+                    <pic:pic xmlns:pic="http://schemas.openxmlformats.org/drawingml/2006/picture">
+                      <pic:nvPicPr>
+                        <pic:cNvPr id="0" name="login.PNG"/>
+                        <pic:cNvPicPr/>
+                      </pic:nvPicPr>
+                      <pic:blipFill>
+                        <a:blip r:embed="rId8" cstate="print"/>
+                        <a:stretch>
+                          <a:fillRect/>
+                        </a:stretch>
+                      </pic:blipFill>
+                      <pic:spPr>
+                        <a:xfrm>
+                          <a:off x="0" y="0"/>
+                          <a:ext cx="5731510" cy="4752975"/>
+                        </a:xfrm>
+                        <a:prstGeom prst="rect">
+                          <a:avLst/>
+                        </a:prstGeom>
+                      </pic:spPr>
+                    </pic:pic>
+                  </a:graphicData>
+                </a:graphic>
+              </wp:inline>
+            </w:drawing>
+          </w:r>
         </w:p>
         <w:p>
           <w:pPr>
@@ -1870,7 +1918,7 @@
             </w:rPr>
             <w:t>Enter the location of the TiGERS application as directed by the System Administrator. (If TiGERS is running on your local machine, the address will be like “</w:t>
           </w:r>
-          <w:hyperlink r:id="rId8" w:history="1">
+          <w:hyperlink r:id="rId9" w:history="1">
             <w:r>
               <w:rPr>
                 <w:rStyle w:val="Hyperlink"/>
@@ -1891,7 +1939,7 @@
             </w:rPr>
             <w:t xml:space="preserve"> otherwise it will be like “</w:t>
           </w:r>
-          <w:hyperlink r:id="rId9" w:history="1">
+          <w:hyperlink r:id="rId10" w:history="1">
             <w:r>
               <w:rPr>
                 <w:rStyle w:val="Hyperlink"/>
@@ -2000,6 +2048,7 @@
             <w:rPr>
               <w:szCs w:val="24"/>
             </w:rPr>
+            <w:lastRenderedPageBreak/>
             <w:t>The main menu tab gives you the ability to change your password and log out.</w:t>
           </w:r>
         </w:p>
@@ -2038,14 +2087,94 @@
             </w:rPr>
             <w:t>Log Out – Clicking on this menu item will log you out of the application. You will be presented again with the Login screen.</w:t>
           </w:r>
+          <w:r>
+            <w:rPr>
+              <w:noProof/>
+              <w:szCs w:val="24"/>
+              <w:lang w:eastAsia="en-AU" w:bidi="ar-SA"/>
+            </w:rPr>
+            <w:t xml:space="preserve"> </w:t>
+          </w:r>
+        </w:p>
+        <w:p>
+          <w:pPr>
+            <w:rPr>
+              <w:szCs w:val="24"/>
+            </w:rPr>
+          </w:pPr>
+          <w:r>
+            <w:rPr>
+              <w:noProof/>
+              <w:lang w:eastAsia="en-AU" w:bidi="ar-SA"/>
+            </w:rPr>
+            <w:drawing>
+              <wp:inline distT="0" distB="0" distL="0" distR="0">
+                <wp:extent cx="5731510" cy="2113280"/>
+                <wp:effectExtent l="19050" t="0" r="2540" b="0"/>
+                <wp:docPr id="5" name="Picture 2" descr="welcome.PNG"/>
+                <wp:cNvGraphicFramePr>
+                  <a:graphicFrameLocks xmlns:a="http://schemas.openxmlformats.org/drawingml/2006/main" noChangeAspect="1"/>
+                </wp:cNvGraphicFramePr>
+                <a:graphic xmlns:a="http://schemas.openxmlformats.org/drawingml/2006/main">
+                  <a:graphicData uri="http://schemas.openxmlformats.org/drawingml/2006/picture">
+                    <pic:pic xmlns:pic="http://schemas.openxmlformats.org/drawingml/2006/picture">
+                      <pic:nvPicPr>
+                        <pic:cNvPr id="0" name="welcome.PNG"/>
+                        <pic:cNvPicPr/>
+                      </pic:nvPicPr>
+                      <pic:blipFill>
+                        <a:blip r:embed="rId11" cstate="print"/>
+                        <a:stretch>
+                          <a:fillRect/>
+                        </a:stretch>
+                      </pic:blipFill>
+                      <pic:spPr>
+                        <a:xfrm>
+                          <a:off x="0" y="0"/>
+                          <a:ext cx="5731510" cy="2113280"/>
+                        </a:xfrm>
+                        <a:prstGeom prst="rect">
+                          <a:avLst/>
+                        </a:prstGeom>
+                      </pic:spPr>
+                    </pic:pic>
+                  </a:graphicData>
+                </a:graphic>
+              </wp:inline>
+            </w:drawing>
+          </w:r>
+        </w:p>
+        <w:p>
+          <w:pPr>
+            <w:rPr>
+              <w:rFonts w:asciiTheme="majorHAnsi" w:eastAsiaTheme="majorEastAsia" w:hAnsiTheme="majorHAnsi" w:cstheme="majorBidi"/>
+              <w:b/>
+              <w:bCs/>
+              <w:color w:val="365F91" w:themeColor="accent1" w:themeShade="BF"/>
+              <w:sz w:val="28"/>
+              <w:szCs w:val="28"/>
+            </w:rPr>
+          </w:pPr>
+          <w:bookmarkStart w:id="1" w:name="_Toc274416196"/>
+          <w:r>
+            <w:br w:type="page"/>
+          </w:r>
         </w:p>
         <w:p>
           <w:pPr>
             <w:pStyle w:val="Heading1"/>
           </w:pPr>
-          <w:bookmarkStart w:id="1" w:name="_Toc274416196"/>
-          <w:r>
-            <w:t>Administration of TiGERS Data</w:t>
+          <w:r>
+            <w:lastRenderedPageBreak/>
+            <w:t xml:space="preserve">Administration of </w:t>
+          </w:r>
+          <w:proofErr w:type="spellStart"/>
+          <w:r>
+            <w:t>TiGERS</w:t>
+          </w:r>
+          <w:proofErr w:type="spellEnd"/>
+          <w:r>
+            <w:t xml:space="preserve"> Data</w:t>
           </w:r>
           <w:bookmarkEnd w:id="1"/>
         </w:p>
@@ -2102,6 +2231,55 @@
           </w:r>
         </w:p>
         <w:p>
+          <w:r>
+            <w:rPr>
+              <w:noProof/>
+              <w:lang w:eastAsia="en-AU" w:bidi="ar-SA"/>
+            </w:rPr>
+            <w:drawing>
+              <wp:anchor distT="0" distB="0" distL="114300" distR="114300" simplePos="0" relativeHeight="251662336" behindDoc="0" locked="0" layoutInCell="1" allowOverlap="1">
+                <wp:simplePos x="0" y="0"/>
+                <wp:positionH relativeFrom="column">
+                  <wp:posOffset>-209550</wp:posOffset>
+                </wp:positionH>
+                <wp:positionV relativeFrom="paragraph">
+                  <wp:posOffset>290830</wp:posOffset>
+                </wp:positionV>
+                <wp:extent cx="2132330" cy="3305175"/>
+                <wp:effectExtent l="19050" t="0" r="1270" b="0"/>
+                <wp:wrapSquare wrapText="bothSides"/>
+                <wp:docPr id="6" name="Picture 5" descr="add_contractor.PNG"/>
+                <wp:cNvGraphicFramePr>
+                  <a:graphicFrameLocks xmlns:a="http://schemas.openxmlformats.org/drawingml/2006/main" noChangeAspect="1"/>
+                </wp:cNvGraphicFramePr>
+                <a:graphic xmlns:a="http://schemas.openxmlformats.org/drawingml/2006/main">
+                  <a:graphicData uri="http://schemas.openxmlformats.org/drawingml/2006/picture">
+                    <pic:pic xmlns:pic="http://schemas.openxmlformats.org/drawingml/2006/picture">
+                      <pic:nvPicPr>
+                        <pic:cNvPr id="0" name="add_contractor.PNG"/>
+                        <pic:cNvPicPr/>
+                      </pic:nvPicPr>
+                      <pic:blipFill>
+                        <a:blip r:embed="rId12" cstate="print"/>
+                        <a:stretch>
+                          <a:fillRect/>
+                        </a:stretch>
+                      </pic:blipFill>
+                      <pic:spPr>
+                        <a:xfrm>
+                          <a:off x="0" y="0"/>
+                          <a:ext cx="2132330" cy="3305175"/>
+                        </a:xfrm>
+                        <a:prstGeom prst="rect">
+                          <a:avLst/>
+                        </a:prstGeom>
+                      </pic:spPr>
+                    </pic:pic>
+                  </a:graphicData>
+                </a:graphic>
+              </wp:anchor>
+            </w:drawing>
+          </w:r>
           <w:r>
             <w:t xml:space="preserve">To add a contractor to TiGERS, go to the Add Contractor screen. This can be found through the main menu as “Administrative Tasks </w:t>
           </w:r>
@@ -2127,7 +2305,6 @@
             </w:numPr>
           </w:pPr>
           <w:r>
-            <w:lastRenderedPageBreak/>
             <w:t>*</w:t>
           </w:r>
           <w:r>
@@ -2211,7 +2388,7 @@
             </w:rPr>
             <w:t xml:space="preserve">(at most 60 alphanumeric characters of the form </w:t>
           </w:r>
-          <w:hyperlink r:id="rId10" w:history="1">
+          <w:hyperlink r:id="rId13" w:history="1">
             <w:r>
               <w:rPr>
                 <w:rStyle w:val="Hyperlink"/>
@@ -2470,6 +2647,7 @@
         </w:p>
         <w:p>
           <w:r>
+            <w:lastRenderedPageBreak/>
             <w:t xml:space="preserve">To update a contractor, </w:t>
           </w:r>
           <w:r>
@@ -2527,6 +2705,55 @@
           </w:r>
         </w:p>
         <w:p>
+          <w:r>
+            <w:rPr>
+              <w:noProof/>
+              <w:lang w:eastAsia="en-AU" w:bidi="ar-SA"/>
+            </w:rPr>
+            <w:drawing>
+              <wp:anchor distT="0" distB="0" distL="114300" distR="114300" simplePos="0" relativeHeight="251663360" behindDoc="0" locked="0" layoutInCell="1" allowOverlap="1">
+                <wp:simplePos x="0" y="0"/>
+                <wp:positionH relativeFrom="column">
+                  <wp:posOffset>-190500</wp:posOffset>
+                </wp:positionH>
+                <wp:positionV relativeFrom="paragraph">
+                  <wp:posOffset>48260</wp:posOffset>
+                </wp:positionV>
+                <wp:extent cx="2676525" cy="3095625"/>
+                <wp:effectExtent l="19050" t="0" r="9525" b="0"/>
+                <wp:wrapSquare wrapText="bothSides"/>
+                <wp:docPr id="7" name="Picture 6" descr="add_waterbody1.PNG"/>
+                <wp:cNvGraphicFramePr>
+                  <a:graphicFrameLocks xmlns:a="http://schemas.openxmlformats.org/drawingml/2006/main" noChangeAspect="1"/>
+                </wp:cNvGraphicFramePr>
+                <a:graphic xmlns:a="http://schemas.openxmlformats.org/drawingml/2006/main">
+                  <a:graphicData uri="http://schemas.openxmlformats.org/drawingml/2006/picture">
+                    <pic:pic xmlns:pic="http://schemas.openxmlformats.org/drawingml/2006/picture">
+                      <pic:nvPicPr>
+                        <pic:cNvPr id="0" name="add_waterbody1.PNG"/>
+                        <pic:cNvPicPr/>
+                      </pic:nvPicPr>
+                      <pic:blipFill>
+                        <a:blip r:embed="rId14" cstate="print"/>
+                        <a:stretch>
+                          <a:fillRect/>
+                        </a:stretch>
+                      </pic:blipFill>
+                      <pic:spPr>
+                        <a:xfrm>
+                          <a:off x="0" y="0"/>
+                          <a:ext cx="2676525" cy="3095625"/>
+                        </a:xfrm>
+                        <a:prstGeom prst="rect">
+                          <a:avLst/>
+                        </a:prstGeom>
+                      </pic:spPr>
+                    </pic:pic>
+                  </a:graphicData>
+                </a:graphic>
+              </wp:anchor>
+            </w:drawing>
+          </w:r>
           <w:r>
             <w:t xml:space="preserve">To add a water body to TiGERS, go to the Add Water Body screen. This can be found through the main menu as “Administrative Tasks </w:t>
           </w:r>
@@ -2558,7 +2785,6 @@
             </w:numPr>
           </w:pPr>
           <w:r>
-            <w:lastRenderedPageBreak/>
             <w:t>*</w:t>
           </w:r>
           <w:r>
@@ -2736,6 +2962,57 @@
           <w:r>
             <w:rPr>
               <w:bCs/>
+              <w:noProof/>
+              <w:lang w:eastAsia="en-AU" w:bidi="ar-SA"/>
+            </w:rPr>
+            <w:lastRenderedPageBreak/>
+            <w:drawing>
+              <wp:anchor distT="0" distB="0" distL="114300" distR="114300" simplePos="0" relativeHeight="251664384" behindDoc="0" locked="0" layoutInCell="1" allowOverlap="1">
+                <wp:simplePos x="0" y="0"/>
+                <wp:positionH relativeFrom="column">
+                  <wp:posOffset>-209550</wp:posOffset>
+                </wp:positionH>
+                <wp:positionV relativeFrom="paragraph">
+                  <wp:posOffset>57150</wp:posOffset>
+                </wp:positionV>
+                <wp:extent cx="2676525" cy="3286125"/>
+                <wp:effectExtent l="19050" t="0" r="9525" b="0"/>
+                <wp:wrapSquare wrapText="bothSides"/>
+                <wp:docPr id="8" name="Picture 7" descr="update_waterbody.PNG"/>
+                <wp:cNvGraphicFramePr>
+                  <a:graphicFrameLocks xmlns:a="http://schemas.openxmlformats.org/drawingml/2006/main" noChangeAspect="1"/>
+                </wp:cNvGraphicFramePr>
+                <a:graphic xmlns:a="http://schemas.openxmlformats.org/drawingml/2006/main">
+                  <a:graphicData uri="http://schemas.openxmlformats.org/drawingml/2006/picture">
+                    <pic:pic xmlns:pic="http://schemas.openxmlformats.org/drawingml/2006/picture">
+                      <pic:nvPicPr>
+                        <pic:cNvPr id="0" name="update_waterbody.PNG"/>
+                        <pic:cNvPicPr/>
+                      </pic:nvPicPr>
+                      <pic:blipFill>
+                        <a:blip r:embed="rId15" cstate="print"/>
+                        <a:stretch>
+                          <a:fillRect/>
+                        </a:stretch>
+                      </pic:blipFill>
+                      <pic:spPr>
+                        <a:xfrm>
+                          <a:off x="0" y="0"/>
+                          <a:ext cx="2676525" cy="3286125"/>
+                        </a:xfrm>
+                        <a:prstGeom prst="rect">
+                          <a:avLst/>
+                        </a:prstGeom>
+                      </pic:spPr>
+                    </pic:pic>
+                  </a:graphicData>
+                </a:graphic>
+              </wp:anchor>
+            </w:drawing>
+          </w:r>
+          <w:r>
+            <w:rPr>
+              <w:bCs/>
             </w:rPr>
             <w:t>*</w:t>
           </w:r>
@@ -3049,17 +3326,62 @@
         </w:p>
         <w:p>
           <w:r>
+            <w:rPr>
+              <w:noProof/>
+              <w:lang w:eastAsia="en-AU" w:bidi="ar-SA"/>
+            </w:rPr>
+            <w:drawing>
+              <wp:anchor distT="0" distB="0" distL="114300" distR="114300" simplePos="0" relativeHeight="251665408" behindDoc="0" locked="0" layoutInCell="1" allowOverlap="1">
+                <wp:simplePos x="0" y="0"/>
+                <wp:positionH relativeFrom="column">
+                  <wp:posOffset>-209550</wp:posOffset>
+                </wp:positionH>
+                <wp:positionV relativeFrom="paragraph">
+                  <wp:posOffset>22225</wp:posOffset>
+                </wp:positionV>
+                <wp:extent cx="2990850" cy="1990725"/>
+                <wp:effectExtent l="19050" t="0" r="0" b="0"/>
+                <wp:wrapSquare wrapText="bothSides"/>
+                <wp:docPr id="9" name="Picture 8" descr="add_sampler.PNG"/>
+                <wp:cNvGraphicFramePr>
+                  <a:graphicFrameLocks xmlns:a="http://schemas.openxmlformats.org/drawingml/2006/main" noChangeAspect="1"/>
+                </wp:cNvGraphicFramePr>
+                <a:graphic xmlns:a="http://schemas.openxmlformats.org/drawingml/2006/main">
+                  <a:graphicData uri="http://schemas.openxmlformats.org/drawingml/2006/picture">
+                    <pic:pic xmlns:pic="http://schemas.openxmlformats.org/drawingml/2006/picture">
+                      <pic:nvPicPr>
+                        <pic:cNvPr id="0" name="add_sampler.PNG"/>
+                        <pic:cNvPicPr/>
+                      </pic:nvPicPr>
+                      <pic:blipFill>
+                        <a:blip r:embed="rId16" cstate="print"/>
+                        <a:stretch>
+                          <a:fillRect/>
+                        </a:stretch>
+                      </pic:blipFill>
+                      <pic:spPr>
+                        <a:xfrm>
+                          <a:off x="0" y="0"/>
+                          <a:ext cx="2990850" cy="1990725"/>
+                        </a:xfrm>
+                        <a:prstGeom prst="rect">
+                          <a:avLst/>
+                        </a:prstGeom>
+                      </pic:spPr>
+                    </pic:pic>
+                  </a:graphicData>
+                </a:graphic>
+              </wp:anchor>
+            </w:drawing>
+          </w:r>
+          <w:r>
             <w:t xml:space="preserve">To add a sampler to TiGERS, go to the Add Sampler screen. This can be found through the main menu as “Administrative Tasks </w:t>
           </w:r>
           <w:r>
             <w:sym w:font="Wingdings" w:char="F0E0"/>
           </w:r>
           <w:r>
-            <w:t xml:space="preserve"> Add Sampler”. After inputting </w:t>
-          </w:r>
-          <w:r>
-            <w:lastRenderedPageBreak/>
-            <w:t xml:space="preserve">relevant information, click the Add button to commit the addition. The Add Sampler form </w:t>
+            <w:t xml:space="preserve"> Add Sampler”. After inputting relevant information, click the Add button to commit the addition. The Add Sampler form </w:t>
           </w:r>
           <w:r>
             <w:t>expects</w:t>
@@ -3176,6 +3498,7 @@
             </w:numPr>
           </w:pPr>
           <w:r>
+            <w:lastRenderedPageBreak/>
             <w:t>*</w:t>
           </w:r>
           <w:r>
@@ -3605,13 +3928,114 @@
         </w:p>
         <w:p>
           <w:r>
+            <w:t>If you wish to cancel an Add or Update of sampler data, click the Cancel button and you will be redirected to the View Samplers screen.</w:t>
+          </w:r>
+        </w:p>
+        <w:p>
+          <w:r>
+            <w:t xml:space="preserve">If you wish to modify the screening frequencies associated with a sampler’s parameters, click the Screening Frequencies button. You will be presented with a list of current screening frequencies for the current sampler (which can be clicked to </w:t>
+          </w:r>
+          <w:r>
+            <w:rPr>
+              <w:noProof/>
+              <w:lang w:eastAsia="en-AU" w:bidi="ar-SA"/>
+            </w:rPr>
             <w:lastRenderedPageBreak/>
-            <w:t>If you wish to cancel an Add or Update of sampler data, click the Cancel button and you will be redirected to the View Samplers screen.</w:t>
-          </w:r>
-        </w:p>
-        <w:p>
-          <w:r>
-            <w:t>If you wish to modify the screening frequencies associated with a sampler’s parameters, click the Screening Frequencies button. You will be presented with a list of current screening frequencies for the current sampler (which can be clicked to modify its data) and the ability to add new screening frequency data. Screening frequency data consists of</w:t>
+            <w:drawing>
+              <wp:anchor distT="0" distB="0" distL="114300" distR="114300" simplePos="0" relativeHeight="251667456" behindDoc="0" locked="0" layoutInCell="1" allowOverlap="1">
+                <wp:simplePos x="0" y="0"/>
+                <wp:positionH relativeFrom="column">
+                  <wp:posOffset>2990850</wp:posOffset>
+                </wp:positionH>
+                <wp:positionV relativeFrom="paragraph">
+                  <wp:posOffset>28575</wp:posOffset>
+                </wp:positionV>
+                <wp:extent cx="2876550" cy="1476375"/>
+                <wp:effectExtent l="19050" t="0" r="0" b="0"/>
+                <wp:wrapSquare wrapText="bothSides"/>
+                <wp:docPr id="11" name="Picture 10" descr="add_screening_frequencies.PNG"/>
+                <wp:cNvGraphicFramePr>
+                  <a:graphicFrameLocks xmlns:a="http://schemas.openxmlformats.org/drawingml/2006/main" noChangeAspect="1"/>
+                </wp:cNvGraphicFramePr>
+                <a:graphic xmlns:a="http://schemas.openxmlformats.org/drawingml/2006/main">
+                  <a:graphicData uri="http://schemas.openxmlformats.org/drawingml/2006/picture">
+                    <pic:pic xmlns:pic="http://schemas.openxmlformats.org/drawingml/2006/picture">
+                      <pic:nvPicPr>
+                        <pic:cNvPr id="0" name="add_screening_frequencies.PNG"/>
+                        <pic:cNvPicPr/>
+                      </pic:nvPicPr>
+                      <pic:blipFill>
+                        <a:blip r:embed="rId17" cstate="print"/>
+                        <a:stretch>
+                          <a:fillRect/>
+                        </a:stretch>
+                      </pic:blipFill>
+                      <pic:spPr>
+                        <a:xfrm>
+                          <a:off x="0" y="0"/>
+                          <a:ext cx="2876550" cy="1476375"/>
+                        </a:xfrm>
+                        <a:prstGeom prst="rect">
+                          <a:avLst/>
+                        </a:prstGeom>
+                      </pic:spPr>
+                    </pic:pic>
+                  </a:graphicData>
+                </a:graphic>
+              </wp:anchor>
+            </w:drawing>
+          </w:r>
+          <w:r>
+            <w:rPr>
+              <w:noProof/>
+              <w:lang w:eastAsia="en-AU" w:bidi="ar-SA"/>
+            </w:rPr>
+            <w:drawing>
+              <wp:anchor distT="0" distB="0" distL="114300" distR="114300" simplePos="0" relativeHeight="251666432" behindDoc="0" locked="0" layoutInCell="1" allowOverlap="1">
+                <wp:simplePos x="0" y="0"/>
+                <wp:positionH relativeFrom="column">
+                  <wp:posOffset>-191135</wp:posOffset>
+                </wp:positionH>
+                <wp:positionV relativeFrom="paragraph">
+                  <wp:posOffset>19050</wp:posOffset>
+                </wp:positionV>
+                <wp:extent cx="3035300" cy="1485900"/>
+                <wp:effectExtent l="19050" t="0" r="0" b="0"/>
+                <wp:wrapSquare wrapText="bothSides"/>
+                <wp:docPr id="10" name="Picture 9" descr="view_screening_frequencies.PNG"/>
+                <wp:cNvGraphicFramePr>
+                  <a:graphicFrameLocks xmlns:a="http://schemas.openxmlformats.org/drawingml/2006/main" noChangeAspect="1"/>
+                </wp:cNvGraphicFramePr>
+                <a:graphic xmlns:a="http://schemas.openxmlformats.org/drawingml/2006/main">
+                  <a:graphicData uri="http://schemas.openxmlformats.org/drawingml/2006/picture">
+                    <pic:pic xmlns:pic="http://schemas.openxmlformats.org/drawingml/2006/picture">
+                      <pic:nvPicPr>
+                        <pic:cNvPr id="0" name="view_screening_frequencies.PNG"/>
+                        <pic:cNvPicPr/>
+                      </pic:nvPicPr>
+                      <pic:blipFill>
+                        <a:blip r:embed="rId18" cstate="print"/>
+                        <a:stretch>
+                          <a:fillRect/>
+                        </a:stretch>
+                      </pic:blipFill>
+                      <pic:spPr>
+                        <a:xfrm>
+                          <a:off x="0" y="0"/>
+                          <a:ext cx="3035300" cy="1485900"/>
+                        </a:xfrm>
+                        <a:prstGeom prst="rect">
+                          <a:avLst/>
+                        </a:prstGeom>
+                      </pic:spPr>
+                    </pic:pic>
+                  </a:graphicData>
+                </a:graphic>
+              </wp:anchor>
+            </w:drawing>
+          </w:r>
+          <w:r>
+            <w:t>modify its data) and the ability to add new screening frequency data. Screening frequency data consists of</w:t>
           </w:r>
           <w:r>
             <w:t xml:space="preserve"> the following data (required fields are prefixed with ‘*’)</w:t>
@@ -3757,232 +4181,782 @@
         </w:p>
         <w:p>
           <w:r>
-            <w:t xml:space="preserve">If you wish to cancel an Add or Update of screening frequency data, click the Cancel button and you </w:t>
+            <w:t>If you wish to cancel an Add or Update of screening frequency data, click the Cancel button and you will be redirected to the Screening Frequencies screen.</w:t>
+          </w:r>
+        </w:p>
+        <w:p>
+          <w:r>
+            <w:t>It is also possible to add a Sampler via the Interactive Map. See the appropriate section below for more information.</w:t>
+          </w:r>
+        </w:p>
+        <w:p>
+          <w:pPr>
+            <w:pStyle w:val="Heading2"/>
+          </w:pPr>
+          <w:bookmarkStart w:id="5" w:name="_Toc274416200"/>
+          <w:r>
+            <w:t>Viewing Contractor Information</w:t>
+          </w:r>
+          <w:bookmarkEnd w:id="5"/>
+        </w:p>
+        <w:p>
+          <w:r>
+            <w:t xml:space="preserve">To view all contractors, go to the View Contractors screen. This can be found through the main menu as “Administrative Tasks </w:t>
+          </w:r>
+          <w:r>
+            <w:sym w:font="Wingdings" w:char="F0E0"/>
+          </w:r>
+          <w:r>
+            <w:t xml:space="preserve"> View Contractors”.</w:t>
+          </w:r>
+        </w:p>
+        <w:p>
+          <w:r>
+            <w:rPr>
+              <w:noProof/>
+              <w:lang w:eastAsia="en-AU" w:bidi="ar-SA"/>
+            </w:rPr>
+            <w:drawing>
+              <wp:anchor distT="0" distB="0" distL="114300" distR="114300" simplePos="0" relativeHeight="251668480" behindDoc="0" locked="0" layoutInCell="1" allowOverlap="1">
+                <wp:simplePos x="0" y="0"/>
+                <wp:positionH relativeFrom="column">
+                  <wp:posOffset>-190500</wp:posOffset>
+                </wp:positionH>
+                <wp:positionV relativeFrom="paragraph">
+                  <wp:posOffset>45720</wp:posOffset>
+                </wp:positionV>
+                <wp:extent cx="3762375" cy="1695450"/>
+                <wp:effectExtent l="19050" t="0" r="9525" b="0"/>
+                <wp:wrapSquare wrapText="bothSides"/>
+                <wp:docPr id="12" name="Picture 11" descr="view_contractors.PNG"/>
+                <wp:cNvGraphicFramePr>
+                  <a:graphicFrameLocks xmlns:a="http://schemas.openxmlformats.org/drawingml/2006/main" noChangeAspect="1"/>
+                </wp:cNvGraphicFramePr>
+                <a:graphic xmlns:a="http://schemas.openxmlformats.org/drawingml/2006/main">
+                  <a:graphicData uri="http://schemas.openxmlformats.org/drawingml/2006/picture">
+                    <pic:pic xmlns:pic="http://schemas.openxmlformats.org/drawingml/2006/picture">
+                      <pic:nvPicPr>
+                        <pic:cNvPr id="0" name="view_contractors.PNG"/>
+                        <pic:cNvPicPr/>
+                      </pic:nvPicPr>
+                      <pic:blipFill>
+                        <a:blip r:embed="rId19" cstate="print"/>
+                        <a:stretch>
+                          <a:fillRect/>
+                        </a:stretch>
+                      </pic:blipFill>
+                      <pic:spPr>
+                        <a:xfrm>
+                          <a:off x="0" y="0"/>
+                          <a:ext cx="3762375" cy="1695450"/>
+                        </a:xfrm>
+                        <a:prstGeom prst="rect">
+                          <a:avLst/>
+                        </a:prstGeom>
+                      </pic:spPr>
+                    </pic:pic>
+                  </a:graphicData>
+                </a:graphic>
+              </wp:anchor>
+            </w:drawing>
+          </w:r>
+          <w:r>
+            <w:t>Here you will see a search field and a table with descriptive headings. The search field can be used to narrow the range of results shown in the table</w:t>
+          </w:r>
+          <w:r>
+            <w:t xml:space="preserve"> </w:t>
+          </w:r>
+          <w:r>
+            <w:t>by listing contractors associated with the given water body.</w:t>
+          </w:r>
+        </w:p>
+        <w:p>
+          <w:pPr>
+            <w:pStyle w:val="Heading2"/>
+          </w:pPr>
+          <w:bookmarkStart w:id="6" w:name="_Toc274416201"/>
+          <w:r>
+            <w:t xml:space="preserve">Viewing </w:t>
+          </w:r>
+          <w:r>
+            <w:t>Water Body</w:t>
+          </w:r>
+          <w:r>
+            <w:t xml:space="preserve"> Information</w:t>
+          </w:r>
+          <w:bookmarkEnd w:id="6"/>
+        </w:p>
+        <w:p>
+          <w:r>
+            <w:t xml:space="preserve">To view all water bodies, go to the View Water Bodies screen. This can be found through the main menu as “Administrative Tasks </w:t>
+          </w:r>
+          <w:r>
+            <w:sym w:font="Wingdings" w:char="F0E0"/>
+          </w:r>
+          <w:r>
+            <w:t xml:space="preserve"> View Water Bodies”.</w:t>
+          </w:r>
+        </w:p>
+        <w:p>
+          <w:r>
+            <w:rPr>
+              <w:noProof/>
+              <w:lang w:eastAsia="en-AU" w:bidi="ar-SA"/>
+            </w:rPr>
+            <w:lastRenderedPageBreak/>
+            <w:drawing>
+              <wp:anchor distT="0" distB="0" distL="114300" distR="114300" simplePos="0" relativeHeight="251669504" behindDoc="0" locked="0" layoutInCell="1" allowOverlap="1">
+                <wp:simplePos x="0" y="0"/>
+                <wp:positionH relativeFrom="column">
+                  <wp:posOffset>361950</wp:posOffset>
+                </wp:positionH>
+                <wp:positionV relativeFrom="paragraph">
+                  <wp:posOffset>0</wp:posOffset>
+                </wp:positionV>
+                <wp:extent cx="4848225" cy="3009900"/>
+                <wp:effectExtent l="19050" t="0" r="9525" b="0"/>
+                <wp:wrapTopAndBottom/>
+                <wp:docPr id="13" name="Picture 12" descr="view_waterbodies.PNG"/>
+                <wp:cNvGraphicFramePr>
+                  <a:graphicFrameLocks xmlns:a="http://schemas.openxmlformats.org/drawingml/2006/main" noChangeAspect="1"/>
+                </wp:cNvGraphicFramePr>
+                <a:graphic xmlns:a="http://schemas.openxmlformats.org/drawingml/2006/main">
+                  <a:graphicData uri="http://schemas.openxmlformats.org/drawingml/2006/picture">
+                    <pic:pic xmlns:pic="http://schemas.openxmlformats.org/drawingml/2006/picture">
+                      <pic:nvPicPr>
+                        <pic:cNvPr id="0" name="view_waterbodies.PNG"/>
+                        <pic:cNvPicPr/>
+                      </pic:nvPicPr>
+                      <pic:blipFill>
+                        <a:blip r:embed="rId20" cstate="print"/>
+                        <a:stretch>
+                          <a:fillRect/>
+                        </a:stretch>
+                      </pic:blipFill>
+                      <pic:spPr>
+                        <a:xfrm>
+                          <a:off x="0" y="0"/>
+                          <a:ext cx="4848225" cy="3009900"/>
+                        </a:xfrm>
+                        <a:prstGeom prst="rect">
+                          <a:avLst/>
+                        </a:prstGeom>
+                      </pic:spPr>
+                    </pic:pic>
+                  </a:graphicData>
+                </a:graphic>
+              </wp:anchor>
+            </w:drawing>
+          </w:r>
+          <w:r>
+            <w:t>Here you will see a search field and a table with descriptive headings. The search field can be used to narrow the range of results shown in the table</w:t>
+          </w:r>
+          <w:r>
+            <w:t xml:space="preserve"> </w:t>
+          </w:r>
+          <w:r>
+            <w:t>by listing based on a specific water body.</w:t>
+          </w:r>
+        </w:p>
+        <w:p>
+          <w:pPr>
+            <w:pStyle w:val="Heading2"/>
+          </w:pPr>
+          <w:bookmarkStart w:id="7" w:name="_Toc274416202"/>
+          <w:r>
+            <w:t>Viewing Sampler Information</w:t>
+          </w:r>
+          <w:bookmarkEnd w:id="7"/>
+        </w:p>
+        <w:p>
+          <w:r>
+            <w:t xml:space="preserve">To view all samplers, go to the View Samplers screen. This can be found through the main menu as “Administrative Tasks </w:t>
+          </w:r>
+          <w:r>
+            <w:sym w:font="Wingdings" w:char="F0E0"/>
+          </w:r>
+          <w:r>
+            <w:t xml:space="preserve"> View Samplers”.</w:t>
+          </w:r>
+        </w:p>
+        <w:p>
+          <w:r>
+            <w:rPr>
+              <w:noProof/>
+              <w:lang w:eastAsia="en-AU" w:bidi="ar-SA"/>
+            </w:rPr>
+            <w:drawing>
+              <wp:anchor distT="0" distB="0" distL="114300" distR="114300" simplePos="0" relativeHeight="251670528" behindDoc="0" locked="0" layoutInCell="1" allowOverlap="1">
+                <wp:simplePos x="0" y="0"/>
+                <wp:positionH relativeFrom="column">
+                  <wp:posOffset>-209550</wp:posOffset>
+                </wp:positionH>
+                <wp:positionV relativeFrom="paragraph">
+                  <wp:posOffset>220345</wp:posOffset>
+                </wp:positionV>
+                <wp:extent cx="3199765" cy="1733550"/>
+                <wp:effectExtent l="19050" t="0" r="635" b="0"/>
+                <wp:wrapSquare wrapText="bothSides"/>
+                <wp:docPr id="14" name="Picture 13" descr="view_samplers.PNG"/>
+                <wp:cNvGraphicFramePr>
+                  <a:graphicFrameLocks xmlns:a="http://schemas.openxmlformats.org/drawingml/2006/main" noChangeAspect="1"/>
+                </wp:cNvGraphicFramePr>
+                <a:graphic xmlns:a="http://schemas.openxmlformats.org/drawingml/2006/main">
+                  <a:graphicData uri="http://schemas.openxmlformats.org/drawingml/2006/picture">
+                    <pic:pic xmlns:pic="http://schemas.openxmlformats.org/drawingml/2006/picture">
+                      <pic:nvPicPr>
+                        <pic:cNvPr id="0" name="view_samplers.PNG"/>
+                        <pic:cNvPicPr/>
+                      </pic:nvPicPr>
+                      <pic:blipFill>
+                        <a:blip r:embed="rId21" cstate="print"/>
+                        <a:stretch>
+                          <a:fillRect/>
+                        </a:stretch>
+                      </pic:blipFill>
+                      <pic:spPr>
+                        <a:xfrm>
+                          <a:off x="0" y="0"/>
+                          <a:ext cx="3199765" cy="1733550"/>
+                        </a:xfrm>
+                        <a:prstGeom prst="rect">
+                          <a:avLst/>
+                        </a:prstGeom>
+                      </pic:spPr>
+                    </pic:pic>
+                  </a:graphicData>
+                </a:graphic>
+              </wp:anchor>
+            </w:drawing>
+          </w:r>
+          <w:r>
+            <w:t>Here you will see a search field and a table with descriptive headings. The search field can be used to narrow the range of results shown in the table by listing samples associated with the given water body.</w:t>
+          </w:r>
+        </w:p>
+        <w:p>
+          <w:r>
+            <w:t xml:space="preserve">It is also possible to view Sampler Information via the Interactive Map. See the appropriate section below for more information. </w:t>
+          </w:r>
+        </w:p>
+        <w:p>
+          <w:pPr>
+            <w:pStyle w:val="Heading2"/>
+          </w:pPr>
+          <w:bookmarkStart w:id="8" w:name="_Toc274416203"/>
+          <w:r>
+            <w:t>Viewing Sampler Media</w:t>
+          </w:r>
+          <w:bookmarkEnd w:id="8"/>
+        </w:p>
+        <w:p>
+          <w:r>
+            <w:t>To view all samplers, go to the View S</w:t>
+          </w:r>
+          <w:r>
+            <w:t>ampler Media</w:t>
+          </w:r>
+          <w:r>
+            <w:t xml:space="preserve"> screen. This can be found through the main menu as “Administrative Tasks </w:t>
+          </w:r>
+          <w:r>
+            <w:sym w:font="Wingdings" w:char="F0E0"/>
+          </w:r>
+          <w:r>
+            <w:t xml:space="preserve"> View S</w:t>
+          </w:r>
+          <w:r>
+            <w:t>ampler Media</w:t>
+          </w:r>
+          <w:r>
+            <w:t>”.</w:t>
+          </w:r>
+        </w:p>
+        <w:p>
+          <w:r>
+            <w:rPr>
+              <w:noProof/>
+              <w:lang w:eastAsia="en-AU" w:bidi="ar-SA"/>
+            </w:rPr>
+            <w:lastRenderedPageBreak/>
+            <w:drawing>
+              <wp:inline distT="0" distB="0" distL="0" distR="0">
+                <wp:extent cx="5731510" cy="5954395"/>
+                <wp:effectExtent l="19050" t="0" r="2540" b="0"/>
+                <wp:docPr id="15" name="Picture 14" descr="view_sampler_media1.PNG"/>
+                <wp:cNvGraphicFramePr>
+                  <a:graphicFrameLocks xmlns:a="http://schemas.openxmlformats.org/drawingml/2006/main" noChangeAspect="1"/>
+                </wp:cNvGraphicFramePr>
+                <a:graphic xmlns:a="http://schemas.openxmlformats.org/drawingml/2006/main">
+                  <a:graphicData uri="http://schemas.openxmlformats.org/drawingml/2006/picture">
+                    <pic:pic xmlns:pic="http://schemas.openxmlformats.org/drawingml/2006/picture">
+                      <pic:nvPicPr>
+                        <pic:cNvPr id="0" name="view_sampler_media1.PNG"/>
+                        <pic:cNvPicPr/>
+                      </pic:nvPicPr>
+                      <pic:blipFill>
+                        <a:blip r:embed="rId22" cstate="print"/>
+                        <a:stretch>
+                          <a:fillRect/>
+                        </a:stretch>
+                      </pic:blipFill>
+                      <pic:spPr>
+                        <a:xfrm>
+                          <a:off x="0" y="0"/>
+                          <a:ext cx="5731510" cy="5954395"/>
+                        </a:xfrm>
+                        <a:prstGeom prst="rect">
+                          <a:avLst/>
+                        </a:prstGeom>
+                      </pic:spPr>
+                    </pic:pic>
+                  </a:graphicData>
+                </a:graphic>
+              </wp:inline>
+            </w:drawing>
+          </w:r>
+          <w:r>
+            <w:t xml:space="preserve">Here you will see </w:t>
+          </w:r>
+          <w:r>
+            <w:t>list and map</w:t>
+          </w:r>
+          <w:r>
+            <w:t xml:space="preserve"> of samplers. Click on the relevant sampler </w:t>
+          </w:r>
+          <w:r>
+            <w:t>in the list or on the map</w:t>
+          </w:r>
+          <w:r>
+            <w:t xml:space="preserve">. </w:t>
+          </w:r>
+        </w:p>
+        <w:p>
+          <w:r>
+            <w:rPr>
+              <w:noProof/>
+              <w:lang w:eastAsia="en-AU" w:bidi="ar-SA"/>
+            </w:rPr>
+            <w:drawing>
+              <wp:anchor distT="0" distB="0" distL="114300" distR="114300" simplePos="0" relativeHeight="251671552" behindDoc="0" locked="0" layoutInCell="1" allowOverlap="1">
+                <wp:simplePos x="0" y="0"/>
+                <wp:positionH relativeFrom="column">
+                  <wp:posOffset>19050</wp:posOffset>
+                </wp:positionH>
+                <wp:positionV relativeFrom="paragraph">
+                  <wp:posOffset>20320</wp:posOffset>
+                </wp:positionV>
+                <wp:extent cx="3486150" cy="1704975"/>
+                <wp:effectExtent l="19050" t="0" r="0" b="0"/>
+                <wp:wrapSquare wrapText="bothSides"/>
+                <wp:docPr id="16" name="Picture 15" descr="view_sampler_media2.PNG"/>
+                <wp:cNvGraphicFramePr>
+                  <a:graphicFrameLocks xmlns:a="http://schemas.openxmlformats.org/drawingml/2006/main" noChangeAspect="1"/>
+                </wp:cNvGraphicFramePr>
+                <a:graphic xmlns:a="http://schemas.openxmlformats.org/drawingml/2006/main">
+                  <a:graphicData uri="http://schemas.openxmlformats.org/drawingml/2006/picture">
+                    <pic:pic xmlns:pic="http://schemas.openxmlformats.org/drawingml/2006/picture">
+                      <pic:nvPicPr>
+                        <pic:cNvPr id="0" name="view_sampler_media2.PNG"/>
+                        <pic:cNvPicPr/>
+                      </pic:nvPicPr>
+                      <pic:blipFill>
+                        <a:blip r:embed="rId23" cstate="print"/>
+                        <a:stretch>
+                          <a:fillRect/>
+                        </a:stretch>
+                      </pic:blipFill>
+                      <pic:spPr>
+                        <a:xfrm>
+                          <a:off x="0" y="0"/>
+                          <a:ext cx="3486150" cy="1704975"/>
+                        </a:xfrm>
+                        <a:prstGeom prst="rect">
+                          <a:avLst/>
+                        </a:prstGeom>
+                      </pic:spPr>
+                    </pic:pic>
+                  </a:graphicData>
+                </a:graphic>
+              </wp:anchor>
+            </w:drawing>
+          </w:r>
+          <w:r>
+            <w:t xml:space="preserve">You will then be directed to a list of sampler media files. Click on the name of the file you wish to view and it will be overlayed on the screen. You may right-click and choose “Save Link </w:t>
           </w:r>
           <w:proofErr w:type="gramStart"/>
           <w:r>
-            <w:t>will be redirected</w:t>
+            <w:t>As</w:t>
           </w:r>
           <w:proofErr w:type="gramEnd"/>
           <w:r>
-            <w:t xml:space="preserve"> to the Screening Frequencies screen.</w:t>
-          </w:r>
-        </w:p>
-        <w:p>
-          <w:r>
-            <w:t>It is also possible to add a Sampler via the Interactive Map. See the appropriate section below for more information.</w:t>
-          </w:r>
-        </w:p>
+            <w:t>…” if you wish to save the file locally.</w:t>
+          </w:r>
+        </w:p>
+        <w:p/>
         <w:p>
           <w:pPr>
             <w:pStyle w:val="Heading2"/>
           </w:pPr>
-          <w:bookmarkStart w:id="5" w:name="_Toc274416200"/>
-          <w:r>
-            <w:t>Viewing Contractor Information</w:t>
-          </w:r>
-          <w:bookmarkEnd w:id="5"/>
-        </w:p>
-        <w:p>
-          <w:r>
-            <w:t xml:space="preserve">To view all contractors, go to the View Contractors screen. This can be found through the main menu as “Administrative Tasks </w:t>
+          <w:bookmarkStart w:id="9" w:name="_Toc274416204"/>
+          <w:r>
+            <w:lastRenderedPageBreak/>
+            <w:t>Viewing Sampling Frequency Schedules</w:t>
+          </w:r>
+          <w:bookmarkEnd w:id="9"/>
+        </w:p>
+        <w:p>
+          <w:r>
+            <w:rPr>
+              <w:noProof/>
+              <w:lang w:eastAsia="en-AU" w:bidi="ar-SA"/>
+            </w:rPr>
+            <w:drawing>
+              <wp:anchor distT="0" distB="0" distL="114300" distR="114300" simplePos="0" relativeHeight="251672576" behindDoc="0" locked="0" layoutInCell="1" allowOverlap="1">
+                <wp:simplePos x="0" y="0"/>
+                <wp:positionH relativeFrom="column">
+                  <wp:posOffset>-171450</wp:posOffset>
+                </wp:positionH>
+                <wp:positionV relativeFrom="paragraph">
+                  <wp:posOffset>789305</wp:posOffset>
+                </wp:positionV>
+                <wp:extent cx="2463800" cy="2066925"/>
+                <wp:effectExtent l="19050" t="0" r="0" b="0"/>
+                <wp:wrapSquare wrapText="bothSides"/>
+                <wp:docPr id="19" name="Picture 17" descr="screening_frequency1.PNG"/>
+                <wp:cNvGraphicFramePr>
+                  <a:graphicFrameLocks xmlns:a="http://schemas.openxmlformats.org/drawingml/2006/main" noChangeAspect="1"/>
+                </wp:cNvGraphicFramePr>
+                <a:graphic xmlns:a="http://schemas.openxmlformats.org/drawingml/2006/main">
+                  <a:graphicData uri="http://schemas.openxmlformats.org/drawingml/2006/picture">
+                    <pic:pic xmlns:pic="http://schemas.openxmlformats.org/drawingml/2006/picture">
+                      <pic:nvPicPr>
+                        <pic:cNvPr id="0" name="screening_frequency1.PNG"/>
+                        <pic:cNvPicPr/>
+                      </pic:nvPicPr>
+                      <pic:blipFill>
+                        <a:blip r:embed="rId24" cstate="print"/>
+                        <a:stretch>
+                          <a:fillRect/>
+                        </a:stretch>
+                      </pic:blipFill>
+                      <pic:spPr>
+                        <a:xfrm>
+                          <a:off x="0" y="0"/>
+                          <a:ext cx="2463800" cy="2066925"/>
+                        </a:xfrm>
+                        <a:prstGeom prst="rect">
+                          <a:avLst/>
+                        </a:prstGeom>
+                      </pic:spPr>
+                    </pic:pic>
+                  </a:graphicData>
+                </a:graphic>
+              </wp:anchor>
+            </w:drawing>
+          </w:r>
+          <w:r>
+            <w:rPr>
+              <w:noProof/>
+              <w:lang w:eastAsia="en-AU" w:bidi="ar-SA"/>
+            </w:rPr>
+            <w:drawing>
+              <wp:anchor distT="0" distB="0" distL="114300" distR="114300" simplePos="0" relativeHeight="251673600" behindDoc="0" locked="0" layoutInCell="1" allowOverlap="1">
+                <wp:simplePos x="0" y="0"/>
+                <wp:positionH relativeFrom="column">
+                  <wp:posOffset>2362200</wp:posOffset>
+                </wp:positionH>
+                <wp:positionV relativeFrom="paragraph">
+                  <wp:posOffset>789940</wp:posOffset>
+                </wp:positionV>
+                <wp:extent cx="3597910" cy="2352675"/>
+                <wp:effectExtent l="19050" t="0" r="2540" b="0"/>
+                <wp:wrapTopAndBottom/>
+                <wp:docPr id="20" name="Picture 19" descr="screening_frequency2.PNG"/>
+                <wp:cNvGraphicFramePr>
+                  <a:graphicFrameLocks xmlns:a="http://schemas.openxmlformats.org/drawingml/2006/main" noChangeAspect="1"/>
+                </wp:cNvGraphicFramePr>
+                <a:graphic xmlns:a="http://schemas.openxmlformats.org/drawingml/2006/main">
+                  <a:graphicData uri="http://schemas.openxmlformats.org/drawingml/2006/picture">
+                    <pic:pic xmlns:pic="http://schemas.openxmlformats.org/drawingml/2006/picture">
+                      <pic:nvPicPr>
+                        <pic:cNvPr id="0" name="screening_frequency2.PNG"/>
+                        <pic:cNvPicPr/>
+                      </pic:nvPicPr>
+                      <pic:blipFill>
+                        <a:blip r:embed="rId25" cstate="print"/>
+                        <a:stretch>
+                          <a:fillRect/>
+                        </a:stretch>
+                      </pic:blipFill>
+                      <pic:spPr>
+                        <a:xfrm>
+                          <a:off x="0" y="0"/>
+                          <a:ext cx="3597910" cy="2352675"/>
+                        </a:xfrm>
+                        <a:prstGeom prst="rect">
+                          <a:avLst/>
+                        </a:prstGeom>
+                      </pic:spPr>
+                    </pic:pic>
+                  </a:graphicData>
+                </a:graphic>
+              </wp:anchor>
+            </w:drawing>
+          </w:r>
+          <w:r>
+            <w:t xml:space="preserve">To view the sampling frequency schedules, go to the Screening Frequency Schedule screen. This can be found through the main menu as “Administrative Tasks </w:t>
           </w:r>
           <w:r>
             <w:sym w:font="Wingdings" w:char="F0E0"/>
           </w:r>
           <w:r>
-            <w:t xml:space="preserve"> View Contractors”.</w:t>
-          </w:r>
-        </w:p>
-        <w:p>
-          <w:r>
-            <w:t>Here you will see a search field and a table with descriptive headings. The search field can be used to narrow the range of results shown in the table</w:t>
-          </w:r>
-          <w:r>
-            <w:t xml:space="preserve"> </w:t>
-          </w:r>
-          <w:r>
-            <w:t>by listing contractors associated with the given water body.</w:t>
+            <w:t xml:space="preserve"> Schedule of Sampling Frequency”.</w:t>
+          </w:r>
+        </w:p>
+        <w:p>
+          <w:r>
+            <w:t>Here y</w:t>
+          </w:r>
+          <w:r>
+            <w:t>ou will see a search field that</w:t>
+          </w:r>
+          <w:r>
+            <w:t xml:space="preserve"> will allow you to narrow the range of </w:t>
+          </w:r>
+          <w:r>
+            <w:t>sampling frequencies on the next page. You may also choose a parameter by which to order the sampling frequencies. After choosing the water body and ordering parameter, click the Search button.</w:t>
+          </w:r>
+        </w:p>
+        <w:p>
+          <w:r>
+            <w:t>The page will then be updated with a list of screening freq</w:t>
+          </w:r>
+          <w:r>
+            <w:t>uencies found for that water bod</w:t>
+          </w:r>
+          <w:r>
+            <w:t>y.  Sampling parameters with a checkmark are associated with the frequency indicated in the Frequency column of the table.</w:t>
           </w:r>
         </w:p>
         <w:p>
           <w:pPr>
             <w:pStyle w:val="Heading2"/>
           </w:pPr>
-          <w:bookmarkStart w:id="6" w:name="_Toc274416201"/>
-          <w:r>
-            <w:t xml:space="preserve">Viewing </w:t>
-          </w:r>
-          <w:r>
-            <w:t>Water Body</w:t>
-          </w:r>
-          <w:r>
-            <w:t xml:space="preserve"> Information</w:t>
-          </w:r>
-          <w:bookmarkEnd w:id="6"/>
-        </w:p>
-        <w:p>
-          <w:r>
-            <w:t xml:space="preserve">To view all water bodies, go to the View Water Bodies screen. This can be found through the main menu as “Administrative Tasks </w:t>
-          </w:r>
-          <w:r>
-            <w:sym w:font="Wingdings" w:char="F0E0"/>
-          </w:r>
-          <w:r>
-            <w:t xml:space="preserve"> View Water Bodies”.</w:t>
-          </w:r>
-        </w:p>
-        <w:p>
-          <w:r>
-            <w:t>Here you will see a search field and a table with descriptive headings. The search field can be used to narrow the range of results shown in the table</w:t>
-          </w:r>
-          <w:r>
-            <w:t xml:space="preserve"> </w:t>
-          </w:r>
-          <w:r>
-            <w:t>by listing based on a specific water body.</w:t>
-          </w:r>
-        </w:p>
-        <w:p/>
-        <w:p>
-          <w:pPr>
-            <w:pStyle w:val="Heading2"/>
-          </w:pPr>
-          <w:bookmarkStart w:id="7" w:name="_Toc274416202"/>
-          <w:r>
-            <w:t>Viewing Sampler Information</w:t>
-          </w:r>
-          <w:bookmarkEnd w:id="7"/>
-        </w:p>
-        <w:p>
-          <w:r>
-            <w:t xml:space="preserve">To view all samplers, go to the View Samplers screen. This can be found through the main menu as “Administrative Tasks </w:t>
-          </w:r>
-          <w:r>
-            <w:sym w:font="Wingdings" w:char="F0E0"/>
-          </w:r>
-          <w:r>
-            <w:t xml:space="preserve"> View Samplers”.</w:t>
-          </w:r>
-        </w:p>
-        <w:p>
-          <w:r>
+          <w:r>
+            <w:t>Viewing</w:t>
+          </w:r>
+          <w:r>
+            <w:t>, Updating, and Adding</w:t>
+          </w:r>
+          <w:r>
+            <w:t xml:space="preserve"> Sampler Information via the Interactive Map</w:t>
+          </w:r>
+        </w:p>
+        <w:p>
+          <w:r>
+            <w:t xml:space="preserve">To view, update, or add </w:t>
+          </w:r>
+          <w:r>
+            <w:t>sampler information via the map, go to the Interactive Map screen. This can be found through the main menu as “Interactive Map”.</w:t>
+          </w:r>
+        </w:p>
+        <w:p>
+          <w:r>
+            <w:t>Here you will see a satellite view of the Tiffany Gold Mine site which will automatically zoom to show all samplers. On the right of the map, there is a list of samplers which have been loaded from the KML file</w:t>
+          </w:r>
+          <w:r>
+            <w:t xml:space="preserve"> and an information</w:t>
+          </w:r>
+          <w:r>
+            <w:t xml:space="preserve"> frame which shows non-empty parameters associated with the currently selected sampler. </w:t>
+          </w:r>
+        </w:p>
+        <w:p>
+          <w:r>
+            <w:rPr>
+              <w:noProof/>
+              <w:lang w:eastAsia="en-AU" w:bidi="ar-SA"/>
+            </w:rPr>
             <w:lastRenderedPageBreak/>
-            <w:t>Here you will see a search field and a table with descriptive headings. The search field can be used to narrow the range of results shown in the table by listing samples associated with the given water body.</w:t>
-          </w:r>
-        </w:p>
-        <w:p>
-          <w:r>
-            <w:t xml:space="preserve">It is also possible to view Sampler Information via the Interactive Map. See the appropriate section below for more information. </w:t>
-          </w:r>
-        </w:p>
-        <w:p>
-          <w:pPr>
-            <w:pStyle w:val="Heading2"/>
-          </w:pPr>
-          <w:bookmarkStart w:id="8" w:name="_Toc274416203"/>
-          <w:r>
-            <w:t>Viewing Sampler Media</w:t>
-          </w:r>
-          <w:bookmarkEnd w:id="8"/>
-        </w:p>
-        <w:p>
-          <w:r>
-            <w:t>To view all samplers, go to the View S</w:t>
-          </w:r>
-          <w:r>
-            <w:t>ampler Media</w:t>
-          </w:r>
-          <w:r>
-            <w:t xml:space="preserve"> screen. This can be found through the main menu as “Administrative Tasks </w:t>
-          </w:r>
-          <w:r>
-            <w:sym w:font="Wingdings" w:char="F0E0"/>
-          </w:r>
-          <w:r>
-            <w:t xml:space="preserve"> View S</w:t>
-          </w:r>
-          <w:r>
-            <w:t>ampler Media</w:t>
-          </w:r>
-          <w:r>
-            <w:t>”.</w:t>
-          </w:r>
-        </w:p>
-        <w:p>
-          <w:r>
-            <w:t xml:space="preserve">Here you will see </w:t>
-          </w:r>
-          <w:r>
-            <w:t>list and map</w:t>
-          </w:r>
-          <w:r>
-            <w:t xml:space="preserve"> of samplers. Click on the relevant sampler </w:t>
-          </w:r>
-          <w:r>
-            <w:t>in the list or on the map</w:t>
-          </w:r>
-          <w:r>
-            <w:t xml:space="preserve">. You will then be directed to a list of sampler media files. Click on the name of the file you wish to view and it will be overlayed on the screen. You may right-click and choose “Save Link </w:t>
-          </w:r>
-          <w:proofErr w:type="gramStart"/>
-          <w:r>
-            <w:t>As</w:t>
-          </w:r>
-          <w:proofErr w:type="gramEnd"/>
-          <w:r>
-            <w:t>…” if you wish to save the file locally.</w:t>
-          </w:r>
-        </w:p>
-        <w:p>
-          <w:pPr>
-            <w:pStyle w:val="Heading2"/>
-          </w:pPr>
-          <w:bookmarkStart w:id="9" w:name="_Toc274416204"/>
-          <w:r>
-            <w:t>Viewing Sampling Frequency Schedules</w:t>
-          </w:r>
-          <w:bookmarkEnd w:id="9"/>
-        </w:p>
-        <w:p>
-          <w:r>
-            <w:t xml:space="preserve">To view the sampling frequency schedules, go to the Screening Frequency Schedule screen. This can be found through the main menu as “Administrative Tasks </w:t>
-          </w:r>
-          <w:r>
-            <w:sym w:font="Wingdings" w:char="F0E0"/>
-          </w:r>
-          <w:r>
-            <w:t xml:space="preserve"> Schedule of Sampling Frequency”.</w:t>
-          </w:r>
-        </w:p>
-        <w:p>
-          <w:r>
-            <w:t>Here y</w:t>
-          </w:r>
-          <w:r>
-            <w:t>ou will see a search field that</w:t>
-          </w:r>
-          <w:r>
-            <w:t xml:space="preserve"> will allow you to narrow the range of </w:t>
-          </w:r>
-          <w:r>
-            <w:t>sampling frequencies on the next page. You may also choose a parameter by which to order the sampling frequencies. After choosing the water body and ordering parameter, click the Search button.</w:t>
-          </w:r>
-        </w:p>
-        <w:p>
-          <w:r>
-            <w:t>The page will then be updated with a list of screening frequencies found for that water boxy.  Sampling parameters with a checkmark are associated with the frequency indicated in the Frequency column of the table.</w:t>
-          </w:r>
-        </w:p>
-        <w:p>
-          <w:pPr>
-            <w:pStyle w:val="Heading2"/>
+            <w:drawing>
+              <wp:anchor distT="0" distB="0" distL="114300" distR="114300" simplePos="0" relativeHeight="251674624" behindDoc="0" locked="0" layoutInCell="1" allowOverlap="1">
+                <wp:simplePos x="0" y="0"/>
+                <wp:positionH relativeFrom="column">
+                  <wp:posOffset>-28575</wp:posOffset>
+                </wp:positionH>
+                <wp:positionV relativeFrom="paragraph">
+                  <wp:posOffset>114300</wp:posOffset>
+                </wp:positionV>
+                <wp:extent cx="5731510" cy="5191125"/>
+                <wp:effectExtent l="19050" t="0" r="2540" b="0"/>
+                <wp:wrapTopAndBottom/>
+                <wp:docPr id="21" name="Picture 20" descr="map.PNG"/>
+                <wp:cNvGraphicFramePr>
+                  <a:graphicFrameLocks xmlns:a="http://schemas.openxmlformats.org/drawingml/2006/main" noChangeAspect="1"/>
+                </wp:cNvGraphicFramePr>
+                <a:graphic xmlns:a="http://schemas.openxmlformats.org/drawingml/2006/main">
+                  <a:graphicData uri="http://schemas.openxmlformats.org/drawingml/2006/picture">
+                    <pic:pic xmlns:pic="http://schemas.openxmlformats.org/drawingml/2006/picture">
+                      <pic:nvPicPr>
+                        <pic:cNvPr id="0" name="map.PNG"/>
+                        <pic:cNvPicPr/>
+                      </pic:nvPicPr>
+                      <pic:blipFill>
+                        <a:blip r:embed="rId26" cstate="print"/>
+                        <a:stretch>
+                          <a:fillRect/>
+                        </a:stretch>
+                      </pic:blipFill>
+                      <pic:spPr>
+                        <a:xfrm>
+                          <a:off x="0" y="0"/>
+                          <a:ext cx="5731510" cy="5191125"/>
+                        </a:xfrm>
+                        <a:prstGeom prst="rect">
+                          <a:avLst/>
+                        </a:prstGeom>
+                      </pic:spPr>
+                    </pic:pic>
+                  </a:graphicData>
+                </a:graphic>
+              </wp:anchor>
+            </w:drawing>
+          </w:r>
+          <w:r>
+            <w:t xml:space="preserve">The map also allows you to pan, zoom and </w:t>
+          </w:r>
+          <w:r>
+            <w:t>change map type. To pan, you can either click and drag the mouse on the map or click the arrows within the circle of the top-left control. To zoom, you may either use your mouse’s scroll wheel or click the ‘+’ or ‘-’ buttons on the zoom control, or click the zoom control itself on the left of the map. To change map type, click on the type you wish to view using map type control at the top-right. The default map type is “Satellite”, to view road information choose the “Map” type, to view both satellite and road information, choose the “Hybrid” type, and to view topographical information, choose the “Terrain” type.</w:t>
+          </w:r>
+        </w:p>
+        <w:p>
+          <w:pPr>
+            <w:pStyle w:val="Heading3"/>
           </w:pPr>
           <w:r>
             <w:t>Viewing Sampler Information via the Interactive Map</w:t>
           </w:r>
         </w:p>
-        <w:p/>
+        <w:p>
+          <w:r>
+            <w:t>To download the KML file for use in Google Earth, click the link underneath the map. To select a sample</w:t>
+          </w:r>
+          <w:r>
+            <w:t>r for viewing information, place</w:t>
+          </w:r>
+          <w:r>
+            <w:t xml:space="preserve"> the mouse over the sampler in question either from its icon on </w:t>
+          </w:r>
+          <w:r>
+            <w:t>the map or its tag in the list. The information is scrollable to view further parameter information which cannot fit within the space.</w:t>
+          </w:r>
+        </w:p>
+        <w:p>
+          <w:r>
+            <w:lastRenderedPageBreak/>
+            <w:t>If you have reason to believe that sampler locations have been modified, you may click the “Refresh Markers” link in the bottom-right corner. This will reload an updated KML file based on the current state of the data.</w:t>
+          </w:r>
+        </w:p>
+        <w:p>
+          <w:pPr>
+            <w:pStyle w:val="Heading3"/>
+          </w:pPr>
+          <w:r>
+            <w:t>Updating Sampler Information via the Interactive Map</w:t>
+          </w:r>
+        </w:p>
+        <w:p>
+          <w:r>
+            <w:t>Clicking on a sampler icon from the map, or a tag in the list will pop-up a comment box on the map indicating the latitude (lat) and longitude (</w:t>
+          </w:r>
+          <w:proofErr w:type="spellStart"/>
+          <w:r>
+            <w:t>lng</w:t>
+          </w:r>
+          <w:proofErr w:type="spellEnd"/>
+          <w:r>
+            <w:t>) of the sampler which was clicked along with a link to edit the sampler information which will bring you to the Update Sampler screen as described above.</w:t>
+          </w:r>
+        </w:p>
+        <w:p>
+          <w:pPr>
+            <w:pStyle w:val="Heading3"/>
+          </w:pPr>
+          <w:r>
+            <w:t>Adding Sampler Information via the Interactive Map</w:t>
+          </w:r>
+        </w:p>
+        <w:p>
+          <w:r>
+            <w:rPr>
+              <w:noProof/>
+              <w:lang w:eastAsia="en-AU" w:bidi="ar-SA"/>
+            </w:rPr>
+            <w:drawing>
+              <wp:anchor distT="0" distB="0" distL="114300" distR="114300" simplePos="0" relativeHeight="251675648" behindDoc="0" locked="0" layoutInCell="1" allowOverlap="1">
+                <wp:simplePos x="0" y="0"/>
+                <wp:positionH relativeFrom="column">
+                  <wp:posOffset>-171450</wp:posOffset>
+                </wp:positionH>
+                <wp:positionV relativeFrom="paragraph">
+                  <wp:posOffset>223520</wp:posOffset>
+                </wp:positionV>
+                <wp:extent cx="1667510" cy="1514475"/>
+                <wp:effectExtent l="19050" t="0" r="8890" b="0"/>
+                <wp:wrapSquare wrapText="bothSides"/>
+                <wp:docPr id="22" name="Picture 21" descr="map2.PNG"/>
+                <wp:cNvGraphicFramePr>
+                  <a:graphicFrameLocks xmlns:a="http://schemas.openxmlformats.org/drawingml/2006/main" noChangeAspect="1"/>
+                </wp:cNvGraphicFramePr>
+                <a:graphic xmlns:a="http://schemas.openxmlformats.org/drawingml/2006/main">
+                  <a:graphicData uri="http://schemas.openxmlformats.org/drawingml/2006/picture">
+                    <pic:pic xmlns:pic="http://schemas.openxmlformats.org/drawingml/2006/picture">
+                      <pic:nvPicPr>
+                        <pic:cNvPr id="0" name="map2.PNG"/>
+                        <pic:cNvPicPr/>
+                      </pic:nvPicPr>
+                      <pic:blipFill>
+                        <a:blip r:embed="rId27" cstate="print"/>
+                        <a:stretch>
+                          <a:fillRect/>
+                        </a:stretch>
+                      </pic:blipFill>
+                      <pic:spPr>
+                        <a:xfrm>
+                          <a:off x="0" y="0"/>
+                          <a:ext cx="1667510" cy="1514475"/>
+                        </a:xfrm>
+                        <a:prstGeom prst="rect">
+                          <a:avLst/>
+                        </a:prstGeom>
+                      </pic:spPr>
+                    </pic:pic>
+                  </a:graphicData>
+                </a:graphic>
+              </wp:anchor>
+            </w:drawing>
+          </w:r>
+          <w:r>
+            <w:t>You will notice that moving the mouse cursor within the map will display the current latitude and</w:t>
+          </w:r>
+          <w:r>
+            <w:t xml:space="preserve"> longitude under </w:t>
+          </w:r>
+          <w:r>
+            <w:t xml:space="preserve">the cursor. </w:t>
+          </w:r>
+          <w:r>
+            <w:t>This is most useful when you wish to add a sampler via the map interface</w:t>
+          </w:r>
+          <w:r>
+            <w:t>.</w:t>
+          </w:r>
+        </w:p>
+        <w:p>
+          <w:r>
+            <w:t>To add a sampler at the indicated location, right click on the map. A context menu will appear with the option to “Add Sampler Here”. Click on this option to be directed to the Add Sampler screen as described above.</w:t>
+          </w:r>
+        </w:p>
         <w:p>
           <w:pPr>
             <w:pStyle w:val="Heading2"/>
@@ -4051,16 +5025,107 @@
         </w:p>
         <w:p>
           <w:r>
+            <w:rPr>
+              <w:noProof/>
+              <w:lang w:eastAsia="en-AU" w:bidi="ar-SA"/>
+            </w:rPr>
+            <w:drawing>
+              <wp:inline distT="0" distB="0" distL="0" distR="0">
+                <wp:extent cx="5731510" cy="5794375"/>
+                <wp:effectExtent l="19050" t="0" r="2540" b="0"/>
+                <wp:docPr id="23" name="Picture 22" descr="exceed_report1.PNG"/>
+                <wp:cNvGraphicFramePr>
+                  <a:graphicFrameLocks xmlns:a="http://schemas.openxmlformats.org/drawingml/2006/main" noChangeAspect="1"/>
+                </wp:cNvGraphicFramePr>
+                <a:graphic xmlns:a="http://schemas.openxmlformats.org/drawingml/2006/main">
+                  <a:graphicData uri="http://schemas.openxmlformats.org/drawingml/2006/picture">
+                    <pic:pic xmlns:pic="http://schemas.openxmlformats.org/drawingml/2006/picture">
+                      <pic:nvPicPr>
+                        <pic:cNvPr id="0" name="exceed_report1.PNG"/>
+                        <pic:cNvPicPr/>
+                      </pic:nvPicPr>
+                      <pic:blipFill>
+                        <a:blip r:embed="rId28" cstate="print"/>
+                        <a:stretch>
+                          <a:fillRect/>
+                        </a:stretch>
+                      </pic:blipFill>
+                      <pic:spPr>
+                        <a:xfrm>
+                          <a:off x="0" y="0"/>
+                          <a:ext cx="5731510" cy="5794375"/>
+                        </a:xfrm>
+                        <a:prstGeom prst="rect">
+                          <a:avLst/>
+                        </a:prstGeom>
+                      </pic:spPr>
+                    </pic:pic>
+                  </a:graphicData>
+                </a:graphic>
+              </wp:inline>
+            </w:drawing>
+          </w:r>
+          <w:r>
             <w:t xml:space="preserve">Here you will see list and map of samplers. Click on the relevant sampler in the list or on the map. </w:t>
           </w:r>
           <w:r>
             <w:t xml:space="preserve">You will then be directed </w:t>
           </w:r>
           <w:r>
-            <w:t>to the exceedance report screen.</w:t>
-          </w:r>
-        </w:p>
-        <w:p>
+            <w:t xml:space="preserve">to the </w:t>
+          </w:r>
+          <w:proofErr w:type="spellStart"/>
+          <w:r>
+            <w:t>exceedance</w:t>
+          </w:r>
+          <w:proofErr w:type="spellEnd"/>
+          <w:r>
+            <w:t xml:space="preserve"> report screen.</w:t>
+          </w:r>
+        </w:p>
+        <w:p>
+          <w:r>
+            <w:rPr>
+              <w:noProof/>
+              <w:lang w:eastAsia="en-AU" w:bidi="ar-SA"/>
+            </w:rPr>
+            <w:lastRenderedPageBreak/>
+            <w:drawing>
+              <wp:inline distT="0" distB="0" distL="0" distR="0">
+                <wp:extent cx="5731510" cy="6181725"/>
+                <wp:effectExtent l="19050" t="0" r="2540" b="0"/>
+                <wp:docPr id="25" name="Picture 23" descr="exceed_report2.PNG"/>
+                <wp:cNvGraphicFramePr>
+                  <a:graphicFrameLocks xmlns:a="http://schemas.openxmlformats.org/drawingml/2006/main" noChangeAspect="1"/>
+                </wp:cNvGraphicFramePr>
+                <a:graphic xmlns:a="http://schemas.openxmlformats.org/drawingml/2006/main">
+                  <a:graphicData uri="http://schemas.openxmlformats.org/drawingml/2006/picture">
+                    <pic:pic xmlns:pic="http://schemas.openxmlformats.org/drawingml/2006/picture">
+                      <pic:nvPicPr>
+                        <pic:cNvPr id="0" name="exceed_report2.PNG"/>
+                        <pic:cNvPicPr/>
+                      </pic:nvPicPr>
+                      <pic:blipFill>
+                        <a:blip r:embed="rId29" cstate="print"/>
+                        <a:stretch>
+                          <a:fillRect/>
+                        </a:stretch>
+                      </pic:blipFill>
+                      <pic:spPr>
+                        <a:xfrm>
+                          <a:off x="0" y="0"/>
+                          <a:ext cx="5731510" cy="6181725"/>
+                        </a:xfrm>
+                        <a:prstGeom prst="rect">
+                          <a:avLst/>
+                        </a:prstGeom>
+                      </pic:spPr>
+                    </pic:pic>
+                  </a:graphicData>
+                </a:graphic>
+              </wp:inline>
+            </w:drawing>
+          </w:r>
           <w:r>
             <w:t>The table at the top of the screen defines the exceedance thresholds for parameters of the current sampler. Clicking on a row of this table will direct you to the Update Water Body screen as described in the previous section.</w:t>
           </w:r>
@@ -4099,6 +5164,48 @@
         </w:p>
         <w:p>
           <w:r>
+            <w:rPr>
+              <w:noProof/>
+              <w:lang w:eastAsia="en-AU" w:bidi="ar-SA"/>
+            </w:rPr>
+            <w:lastRenderedPageBreak/>
+            <w:drawing>
+              <wp:inline distT="0" distB="0" distL="0" distR="0">
+                <wp:extent cx="5731510" cy="5122545"/>
+                <wp:effectExtent l="19050" t="0" r="2540" b="0"/>
+                <wp:docPr id="26" name="Picture 25" descr="audit_report1.PNG"/>
+                <wp:cNvGraphicFramePr>
+                  <a:graphicFrameLocks xmlns:a="http://schemas.openxmlformats.org/drawingml/2006/main" noChangeAspect="1"/>
+                </wp:cNvGraphicFramePr>
+                <a:graphic xmlns:a="http://schemas.openxmlformats.org/drawingml/2006/main">
+                  <a:graphicData uri="http://schemas.openxmlformats.org/drawingml/2006/picture">
+                    <pic:pic xmlns:pic="http://schemas.openxmlformats.org/drawingml/2006/picture">
+                      <pic:nvPicPr>
+                        <pic:cNvPr id="0" name="audit_report1.PNG"/>
+                        <pic:cNvPicPr/>
+                      </pic:nvPicPr>
+                      <pic:blipFill>
+                        <a:blip r:embed="rId30" cstate="print"/>
+                        <a:stretch>
+                          <a:fillRect/>
+                        </a:stretch>
+                      </pic:blipFill>
+                      <pic:spPr>
+                        <a:xfrm>
+                          <a:off x="0" y="0"/>
+                          <a:ext cx="5731510" cy="5122545"/>
+                        </a:xfrm>
+                        <a:prstGeom prst="rect">
+                          <a:avLst/>
+                        </a:prstGeom>
+                      </pic:spPr>
+                    </pic:pic>
+                  </a:graphicData>
+                </a:graphic>
+              </wp:inline>
+            </w:drawing>
+          </w:r>
+          <w:r>
             <w:t xml:space="preserve">Here you will see list and map of samplers. Click on the relevant sampler in the list or on the map. </w:t>
           </w:r>
           <w:r>
@@ -4107,29 +5214,112 @@
         </w:p>
         <w:p>
           <w:r>
+            <w:rPr>
+              <w:noProof/>
+              <w:lang w:eastAsia="en-AU" w:bidi="ar-SA"/>
+            </w:rPr>
+            <w:lastRenderedPageBreak/>
+            <w:drawing>
+              <wp:inline distT="0" distB="0" distL="0" distR="0">
+                <wp:extent cx="5731510" cy="3545840"/>
+                <wp:effectExtent l="19050" t="0" r="2540" b="0"/>
+                <wp:docPr id="27" name="Picture 26" descr="audit_report2.PNG"/>
+                <wp:cNvGraphicFramePr>
+                  <a:graphicFrameLocks xmlns:a="http://schemas.openxmlformats.org/drawingml/2006/main" noChangeAspect="1"/>
+                </wp:cNvGraphicFramePr>
+                <a:graphic xmlns:a="http://schemas.openxmlformats.org/drawingml/2006/main">
+                  <a:graphicData uri="http://schemas.openxmlformats.org/drawingml/2006/picture">
+                    <pic:pic xmlns:pic="http://schemas.openxmlformats.org/drawingml/2006/picture">
+                      <pic:nvPicPr>
+                        <pic:cNvPr id="0" name="audit_report2.PNG"/>
+                        <pic:cNvPicPr/>
+                      </pic:nvPicPr>
+                      <pic:blipFill>
+                        <a:blip r:embed="rId31" cstate="print"/>
+                        <a:stretch>
+                          <a:fillRect/>
+                        </a:stretch>
+                      </pic:blipFill>
+                      <pic:spPr>
+                        <a:xfrm>
+                          <a:off x="0" y="0"/>
+                          <a:ext cx="5731510" cy="3545840"/>
+                        </a:xfrm>
+                        <a:prstGeom prst="rect">
+                          <a:avLst/>
+                        </a:prstGeom>
+                      </pic:spPr>
+                    </pic:pic>
+                  </a:graphicData>
+                </a:graphic>
+              </wp:inline>
+            </w:drawing>
+          </w:r>
+          <w:r>
             <w:t>The table on this screen displays all samples associated with the current sampler and their parameter values.</w:t>
           </w:r>
         </w:p>
         <w:p>
           <w:r>
+            <w:rPr>
+              <w:noProof/>
+              <w:lang w:eastAsia="en-AU" w:bidi="ar-SA"/>
+            </w:rPr>
+            <w:drawing>
+              <wp:anchor distT="0" distB="0" distL="114300" distR="114300" simplePos="0" relativeHeight="251676672" behindDoc="0" locked="0" layoutInCell="1" allowOverlap="1">
+                <wp:simplePos x="0" y="0"/>
+                <wp:positionH relativeFrom="column">
+                  <wp:posOffset>-171450</wp:posOffset>
+                </wp:positionH>
+                <wp:positionV relativeFrom="paragraph">
+                  <wp:posOffset>228600</wp:posOffset>
+                </wp:positionV>
+                <wp:extent cx="1809750" cy="1781175"/>
+                <wp:effectExtent l="19050" t="0" r="0" b="0"/>
+                <wp:wrapSquare wrapText="bothSides"/>
+                <wp:docPr id="28" name="Picture 27" descr="audit_report3.PNG"/>
+                <wp:cNvGraphicFramePr>
+                  <a:graphicFrameLocks xmlns:a="http://schemas.openxmlformats.org/drawingml/2006/main" noChangeAspect="1"/>
+                </wp:cNvGraphicFramePr>
+                <a:graphic xmlns:a="http://schemas.openxmlformats.org/drawingml/2006/main">
+                  <a:graphicData uri="http://schemas.openxmlformats.org/drawingml/2006/picture">
+                    <pic:pic xmlns:pic="http://schemas.openxmlformats.org/drawingml/2006/picture">
+                      <pic:nvPicPr>
+                        <pic:cNvPr id="0" name="audit_report3.PNG"/>
+                        <pic:cNvPicPr/>
+                      </pic:nvPicPr>
+                      <pic:blipFill>
+                        <a:blip r:embed="rId32" cstate="print"/>
+                        <a:stretch>
+                          <a:fillRect/>
+                        </a:stretch>
+                      </pic:blipFill>
+                      <pic:spPr>
+                        <a:xfrm>
+                          <a:off x="0" y="0"/>
+                          <a:ext cx="1809750" cy="1781175"/>
+                        </a:xfrm>
+                        <a:prstGeom prst="rect">
+                          <a:avLst/>
+                        </a:prstGeom>
+                      </pic:spPr>
+                    </pic:pic>
+                  </a:graphicData>
+                </a:graphic>
+              </wp:anchor>
+            </w:drawing>
+          </w:r>
+          <w:r>
             <w:t xml:space="preserve">To generate a graph representation of the environmental audit report, select a parameter to graph and click the Generate Graph button. You will be directed to the Samples Graph screen where you can see an interactive graph of the parameter chosen for all samples of the current sampler. </w:t>
           </w:r>
           <w:r>
-            <w:t xml:space="preserve"> Place the mouse cursor over a circle on the blue line to get information about the date the sample was taken and the value obtained on that date. You may also select a different parameter to view </w:t>
-          </w:r>
-          <w:proofErr w:type="gramStart"/>
-          <w:r>
-            <w:t xml:space="preserve">from this screen </w:t>
+            <w:t xml:space="preserve"> Place the mouse cursor over a circle on the blue line to get information about the date the sample was taken and the value obtained on that date. You may also select a different parameter to view from this screen </w:t>
           </w:r>
           <w:r>
             <w:t>via</w:t>
           </w:r>
           <w:r>
-            <w:t xml:space="preserve"> the drop down box above the graph</w:t>
-          </w:r>
-          <w:proofErr w:type="gramEnd"/>
-          <w:r>
-            <w:t>.</w:t>
+            <w:t xml:space="preserve"> the drop down box above the graph.</w:t>
           </w:r>
         </w:p>
         <w:p>
@@ -4161,6 +5351,104 @@
     </w:sdt>
     <w:bookmarkEnd w:id="13" w:displacedByCustomXml="prev"/>
     <w:p>
+      <w:r>
+        <w:rPr>
+          <w:noProof/>
+          <w:lang w:eastAsia="en-AU" w:bidi="ar-SA"/>
+        </w:rPr>
+        <w:drawing>
+          <wp:anchor distT="0" distB="0" distL="114300" distR="114300" simplePos="0" relativeHeight="251678720" behindDoc="0" locked="0" layoutInCell="1" allowOverlap="1">
+            <wp:simplePos x="0" y="0"/>
+            <wp:positionH relativeFrom="column">
+              <wp:posOffset>3000375</wp:posOffset>
+            </wp:positionH>
+            <wp:positionV relativeFrom="paragraph">
+              <wp:posOffset>762635</wp:posOffset>
+            </wp:positionV>
+            <wp:extent cx="2924175" cy="1855470"/>
+            <wp:effectExtent l="19050" t="0" r="9525" b="0"/>
+            <wp:wrapTopAndBottom/>
+            <wp:docPr id="30" name="Picture 29" descr="screening_program2.PNG"/>
+            <wp:cNvGraphicFramePr>
+              <a:graphicFrameLocks xmlns:a="http://schemas.openxmlformats.org/drawingml/2006/main" noChangeAspect="1"/>
+            </wp:cNvGraphicFramePr>
+            <a:graphic xmlns:a="http://schemas.openxmlformats.org/drawingml/2006/main">
+              <a:graphicData uri="http://schemas.openxmlformats.org/drawingml/2006/picture">
+                <pic:pic xmlns:pic="http://schemas.openxmlformats.org/drawingml/2006/picture">
+                  <pic:nvPicPr>
+                    <pic:cNvPr id="0" name="screening_program2.PNG"/>
+                    <pic:cNvPicPr/>
+                  </pic:nvPicPr>
+                  <pic:blipFill>
+                    <a:blip r:embed="rId33" cstate="print"/>
+                    <a:stretch>
+                      <a:fillRect/>
+                    </a:stretch>
+                  </pic:blipFill>
+                  <pic:spPr>
+                    <a:xfrm>
+                      <a:off x="0" y="0"/>
+                      <a:ext cx="2924175" cy="1855470"/>
+                    </a:xfrm>
+                    <a:prstGeom prst="rect">
+                      <a:avLst/>
+                    </a:prstGeom>
+                  </pic:spPr>
+                </pic:pic>
+              </a:graphicData>
+            </a:graphic>
+          </wp:anchor>
+        </w:drawing>
+      </w:r>
+      <w:r>
+        <w:rPr>
+          <w:noProof/>
+          <w:lang w:eastAsia="en-AU" w:bidi="ar-SA"/>
+        </w:rPr>
+        <w:drawing>
+          <wp:anchor distT="0" distB="0" distL="114300" distR="114300" simplePos="0" relativeHeight="251677696" behindDoc="0" locked="0" layoutInCell="1" allowOverlap="1">
+            <wp:simplePos x="0" y="0"/>
+            <wp:positionH relativeFrom="column">
+              <wp:posOffset>-200025</wp:posOffset>
+            </wp:positionH>
+            <wp:positionV relativeFrom="paragraph">
+              <wp:posOffset>762635</wp:posOffset>
+            </wp:positionV>
+            <wp:extent cx="3105150" cy="1828800"/>
+            <wp:effectExtent l="19050" t="0" r="0" b="0"/>
+            <wp:wrapTopAndBottom/>
+            <wp:docPr id="29" name="Picture 28" descr="screening_program1.PNG"/>
+            <wp:cNvGraphicFramePr>
+              <a:graphicFrameLocks xmlns:a="http://schemas.openxmlformats.org/drawingml/2006/main" noChangeAspect="1"/>
+            </wp:cNvGraphicFramePr>
+            <a:graphic xmlns:a="http://schemas.openxmlformats.org/drawingml/2006/main">
+              <a:graphicData uri="http://schemas.openxmlformats.org/drawingml/2006/picture">
+                <pic:pic xmlns:pic="http://schemas.openxmlformats.org/drawingml/2006/picture">
+                  <pic:nvPicPr>
+                    <pic:cNvPr id="0" name="screening_program1.PNG"/>
+                    <pic:cNvPicPr/>
+                  </pic:nvPicPr>
+                  <pic:blipFill>
+                    <a:blip r:embed="rId34" cstate="print"/>
+                    <a:stretch>
+                      <a:fillRect/>
+                    </a:stretch>
+                  </pic:blipFill>
+                  <pic:spPr>
+                    <a:xfrm>
+                      <a:off x="0" y="0"/>
+                      <a:ext cx="3105150" cy="1828800"/>
+                    </a:xfrm>
+                    <a:prstGeom prst="rect">
+                      <a:avLst/>
+                    </a:prstGeom>
+                  </pic:spPr>
+                </pic:pic>
+              </a:graphicData>
+            </a:graphic>
+          </wp:anchor>
+        </w:drawing>
+      </w:r>
       <w:r>
         <w:t>To execute a screening program, go to the Start New Screening Program screen. This can be found through the main menu as “Executive Tasks</w:t>
       </w:r>
@@ -4203,13 +5491,110 @@
     </w:p>
     <w:p>
       <w:r>
+        <w:rPr>
+          <w:noProof/>
+          <w:lang w:eastAsia="en-AU" w:bidi="ar-SA"/>
+        </w:rPr>
+        <w:drawing>
+          <wp:inline distT="0" distB="0" distL="0" distR="0">
+            <wp:extent cx="5731510" cy="3465195"/>
+            <wp:effectExtent l="19050" t="0" r="2540" b="0"/>
+            <wp:docPr id="31" name="Picture 30" descr="screening_program3.PNG"/>
+            <wp:cNvGraphicFramePr>
+              <a:graphicFrameLocks xmlns:a="http://schemas.openxmlformats.org/drawingml/2006/main" noChangeAspect="1"/>
+            </wp:cNvGraphicFramePr>
+            <a:graphic xmlns:a="http://schemas.openxmlformats.org/drawingml/2006/main">
+              <a:graphicData uri="http://schemas.openxmlformats.org/drawingml/2006/picture">
+                <pic:pic xmlns:pic="http://schemas.openxmlformats.org/drawingml/2006/picture">
+                  <pic:nvPicPr>
+                    <pic:cNvPr id="0" name="screening_program3.PNG"/>
+                    <pic:cNvPicPr/>
+                  </pic:nvPicPr>
+                  <pic:blipFill>
+                    <a:blip r:embed="rId35" cstate="print"/>
+                    <a:stretch>
+                      <a:fillRect/>
+                    </a:stretch>
+                  </pic:blipFill>
+                  <pic:spPr>
+                    <a:xfrm>
+                      <a:off x="0" y="0"/>
+                      <a:ext cx="5731510" cy="3465195"/>
+                    </a:xfrm>
+                    <a:prstGeom prst="rect">
+                      <a:avLst/>
+                    </a:prstGeom>
+                  </pic:spPr>
+                </pic:pic>
+              </a:graphicData>
+            </a:graphic>
+          </wp:inline>
+        </w:drawing>
+      </w:r>
+      <w:r>
         <w:t>Pressing the</w:t>
       </w:r>
       <w:r>
         <w:t xml:space="preserve"> </w:t>
       </w:r>
       <w:r>
-        <w:t>Next button will take you one-by-one through each sampler, showing you the sampling frequencies associated with that sampler and allow you to choose which parameters should be screened in the current screening program. Continue this process until you have reached the Screening Program Confirmation screen.</w:t>
+        <w:t xml:space="preserve">Next button will take you one-by-one through each sampler, showing you the sampling frequencies associated with that sampler and allow you to choose </w:t>
+      </w:r>
+      <w:r>
+        <w:lastRenderedPageBreak/>
+        <w:t xml:space="preserve">which parameters should be screened in the current screening program. Continue </w:t>
+      </w:r>
+      <w:r>
+        <w:rPr>
+          <w:noProof/>
+          <w:lang w:eastAsia="en-AU" w:bidi="ar-SA"/>
+        </w:rPr>
+        <w:drawing>
+          <wp:anchor distT="0" distB="0" distL="114300" distR="114300" simplePos="0" relativeHeight="251679744" behindDoc="0" locked="0" layoutInCell="1" allowOverlap="1">
+            <wp:simplePos x="0" y="0"/>
+            <wp:positionH relativeFrom="column">
+              <wp:posOffset>-200025</wp:posOffset>
+            </wp:positionH>
+            <wp:positionV relativeFrom="paragraph">
+              <wp:posOffset>552450</wp:posOffset>
+            </wp:positionV>
+            <wp:extent cx="3286125" cy="1638300"/>
+            <wp:effectExtent l="19050" t="0" r="9525" b="0"/>
+            <wp:wrapSquare wrapText="bothSides"/>
+            <wp:docPr id="32" name="Picture 31" descr="screening_program4.PNG"/>
+            <wp:cNvGraphicFramePr>
+              <a:graphicFrameLocks xmlns:a="http://schemas.openxmlformats.org/drawingml/2006/main" noChangeAspect="1"/>
+            </wp:cNvGraphicFramePr>
+            <a:graphic xmlns:a="http://schemas.openxmlformats.org/drawingml/2006/main">
+              <a:graphicData uri="http://schemas.openxmlformats.org/drawingml/2006/picture">
+                <pic:pic xmlns:pic="http://schemas.openxmlformats.org/drawingml/2006/picture">
+                  <pic:nvPicPr>
+                    <pic:cNvPr id="0" name="screening_program4.PNG"/>
+                    <pic:cNvPicPr/>
+                  </pic:nvPicPr>
+                  <pic:blipFill>
+                    <a:blip r:embed="rId36" cstate="print"/>
+                    <a:stretch>
+                      <a:fillRect/>
+                    </a:stretch>
+                  </pic:blipFill>
+                  <pic:spPr>
+                    <a:xfrm>
+                      <a:off x="0" y="0"/>
+                      <a:ext cx="3286125" cy="1638300"/>
+                    </a:xfrm>
+                    <a:prstGeom prst="rect">
+                      <a:avLst/>
+                    </a:prstGeom>
+                  </pic:spPr>
+                </pic:pic>
+              </a:graphicData>
+            </a:graphic>
+          </wp:anchor>
+        </w:drawing>
+      </w:r>
+      <w:r>
+        <w:t>this process until you have reached the Screening Program Confirmation screen.</w:t>
       </w:r>
     </w:p>
     <w:p>
@@ -4220,10 +5605,67 @@
         <w:t>that</w:t>
       </w:r>
       <w:r>
-        <w:t xml:space="preserve"> belong to the current screening program. To confirm this screening program, press the Confirm button. After confirming, you will be taken back to the Welcome screen. Transparently, the application will send each contractor (based on the samplers in the screening program) an email indicating which parameters </w:t>
+        <w:t xml:space="preserve"> belong to the current screening program. To confirm this screening program, press the Confirm button. After confirming, you will be taken back to the Welcome screen. </w:t>
+      </w:r>
+    </w:p>
+    <w:p>
+      <w:r>
+        <w:rPr>
+          <w:noProof/>
+          <w:lang w:eastAsia="en-AU" w:bidi="ar-SA"/>
+        </w:rPr>
+        <w:drawing>
+          <wp:anchor distT="0" distB="0" distL="114300" distR="114300" simplePos="0" relativeHeight="251680768" behindDoc="0" locked="0" layoutInCell="1" allowOverlap="1">
+            <wp:simplePos x="0" y="0"/>
+            <wp:positionH relativeFrom="column">
+              <wp:posOffset>-200660</wp:posOffset>
+            </wp:positionH>
+            <wp:positionV relativeFrom="paragraph">
+              <wp:posOffset>1905</wp:posOffset>
+            </wp:positionV>
+            <wp:extent cx="1762125" cy="1974215"/>
+            <wp:effectExtent l="19050" t="0" r="9525" b="0"/>
+            <wp:wrapSquare wrapText="bothSides"/>
+            <wp:docPr id="33" name="Picture 32" descr="screening_program5.PNG"/>
+            <wp:cNvGraphicFramePr>
+              <a:graphicFrameLocks xmlns:a="http://schemas.openxmlformats.org/drawingml/2006/main" noChangeAspect="1"/>
+            </wp:cNvGraphicFramePr>
+            <a:graphic xmlns:a="http://schemas.openxmlformats.org/drawingml/2006/main">
+              <a:graphicData uri="http://schemas.openxmlformats.org/drawingml/2006/picture">
+                <pic:pic xmlns:pic="http://schemas.openxmlformats.org/drawingml/2006/picture">
+                  <pic:nvPicPr>
+                    <pic:cNvPr id="0" name="screening_program5.PNG"/>
+                    <pic:cNvPicPr/>
+                  </pic:nvPicPr>
+                  <pic:blipFill>
+                    <a:blip r:embed="rId37" cstate="print"/>
+                    <a:stretch>
+                      <a:fillRect/>
+                    </a:stretch>
+                  </pic:blipFill>
+                  <pic:spPr>
+                    <a:xfrm>
+                      <a:off x="0" y="0"/>
+                      <a:ext cx="1762125" cy="1974215"/>
+                    </a:xfrm>
+                    <a:prstGeom prst="rect">
+                      <a:avLst/>
+                    </a:prstGeom>
+                  </pic:spPr>
+                </pic:pic>
+              </a:graphicData>
+            </a:graphic>
+          </wp:anchor>
+        </w:drawing>
+      </w:r>
+      <w:r>
+        <w:t xml:space="preserve">Transparently, the application will send each contractor (based on the samplers in the screening program) an email indicating which parameters </w:t>
       </w:r>
       <w:r>
         <w:t xml:space="preserve">must be sampled at which samplers. </w:t>
+      </w:r>
+      <w:r>
+        <w:t>If any of the email operations fails you will get an error message this could be because the email system is not working or the email address does not exist.</w:t>
       </w:r>
     </w:p>
     <w:sectPr>
@@ -6079,7 +7521,7 @@
 </file>
 
 <file path=customXml/itemProps1.xml><?xml version="1.0" encoding="utf-8"?>
-<ds:datastoreItem xmlns:ds="http://schemas.openxmlformats.org/officeDocument/2006/customXml" ds:itemID="{BCF2562E-4F1E-498D-86A8-3962F809F0E4}">
+<ds:datastoreItem xmlns:ds="http://schemas.openxmlformats.org/officeDocument/2006/customXml" ds:itemID="{4DFB0F68-C2A0-405F-8C86-51DDFB9B3649}">
   <ds:schemaRefs>
     <ds:schemaRef ds:uri="http://schemas.openxmlformats.org/officeDocument/2006/bibliography"/>
   </ds:schemaRefs>

</xml_diff>